<commit_message>
Add first TDD course exercise
</commit_message>
<xml_diff>
--- a/ATDD/Cucumber Cheat Sheet.docx
+++ b/ATDD/Cucumber Cheat Sheet.docx
@@ -27,37 +27,7 @@
             <w:szCs w:val="20"/>
             <w:u w:val="single"/>
           </w:rPr>
-          <w:t>https://github.com/cu</w:t>
-        </w:r>
-        <w:r>
-          <w:rPr>
-            <w:i/>
-            <w:color w:val="0000FF"/>
-            <w:sz w:val="20"/>
-            <w:szCs w:val="20"/>
-            <w:u w:val="single"/>
-          </w:rPr>
-          <w:t>c</w:t>
-        </w:r>
-        <w:r>
-          <w:rPr>
-            <w:i/>
-            <w:color w:val="0000FF"/>
-            <w:sz w:val="20"/>
-            <w:szCs w:val="20"/>
-            <w:u w:val="single"/>
-          </w:rPr>
-          <w:t>umber/cucumber/wiki/A-Table-Of-Co</w:t>
-        </w:r>
-        <w:r>
-          <w:rPr>
-            <w:i/>
-            <w:color w:val="0000FF"/>
-            <w:sz w:val="20"/>
-            <w:szCs w:val="20"/>
-            <w:u w:val="single"/>
-          </w:rPr>
-          <w:t>ntent</w:t>
+          <w:t>https://github.com/cucumber/cucumber/wiki/A-Table-Of-Content</w:t>
         </w:r>
       </w:hyperlink>
       <w:r>
@@ -138,14 +108,7 @@
           <w:sz w:val="20"/>
           <w:szCs w:val="20"/>
         </w:rPr>
-        <w:t xml:space="preserve">You can have as many steps as you like, but we recommend you keep the number at 3-5 per scenario. If they become </w:t>
-      </w:r>
-      <w:r>
-        <w:rPr>
-          <w:sz w:val="20"/>
-          <w:szCs w:val="20"/>
-        </w:rPr>
-        <w:t>longer than that they lose their expressive power as specification and documentation.</w:t>
+        <w:t>You can have as many steps as you like, but we recommend you keep the number at 3-5 per scenario. If they become longer than that they lose their expressive power as specification and documentation.</w:t>
       </w:r>
     </w:p>
     <w:p>
@@ -455,44 +418,30 @@
           <w:sz w:val="20"/>
           <w:szCs w:val="20"/>
         </w:rPr>
-        <w:t xml:space="preserve">When Cucumber </w:t>
-      </w:r>
-      <w:r>
-        <w:rPr>
-          <w:sz w:val="20"/>
-          <w:szCs w:val="20"/>
-        </w:rPr>
-        <w:t>executes a Given step it will configure the system to be in a well-defined state, such as creating and configuring objects or adding data to the test database.</w:t>
-      </w:r>
-    </w:p>
-    <w:p>
-      <w:pPr>
-        <w:rPr>
-          <w:sz w:val="20"/>
-          <w:szCs w:val="20"/>
-        </w:rPr>
-      </w:pPr>
-    </w:p>
-    <w:p>
-      <w:pPr>
-        <w:rPr>
-          <w:sz w:val="20"/>
-          <w:szCs w:val="20"/>
-        </w:rPr>
-      </w:pPr>
-      <w:r>
-        <w:rPr>
-          <w:sz w:val="20"/>
-          <w:szCs w:val="20"/>
-        </w:rPr>
-        <w:t>It's ok to have several Given steps (just use And or But for number 2 and upwards to make it mo</w:t>
-      </w:r>
-      <w:r>
-        <w:rPr>
-          <w:sz w:val="20"/>
-          <w:szCs w:val="20"/>
-        </w:rPr>
-        <w:t>re readable).</w:t>
+        <w:t>When Cucumber executes a Given step it will configure the system to be in a well-defined state, such as creating and configuring objects or adding data to the test database.</w:t>
+      </w:r>
+    </w:p>
+    <w:p>
+      <w:pPr>
+        <w:rPr>
+          <w:sz w:val="20"/>
+          <w:szCs w:val="20"/>
+        </w:rPr>
+      </w:pPr>
+    </w:p>
+    <w:p>
+      <w:pPr>
+        <w:rPr>
+          <w:sz w:val="20"/>
+          <w:szCs w:val="20"/>
+        </w:rPr>
+      </w:pPr>
+      <w:r>
+        <w:rPr>
+          <w:sz w:val="20"/>
+          <w:szCs w:val="20"/>
+        </w:rPr>
+        <w:t>It's ok to have several Given steps (just use And or But for number 2 and upwards to make it more readable).</w:t>
       </w:r>
     </w:p>
     <w:p>
@@ -535,14 +484,7 @@
           <w:sz w:val="20"/>
           <w:szCs w:val="20"/>
         </w:rPr>
-        <w:t>It's strongly recommended you only have a single When step per scenario. If you</w:t>
-      </w:r>
-      <w:r>
-        <w:rPr>
-          <w:sz w:val="20"/>
-          <w:szCs w:val="20"/>
-        </w:rPr>
-        <w:t xml:space="preserve"> feel compelled to add </w:t>
+        <w:t xml:space="preserve">It's strongly recommended you only have a single When step per scenario. If you feel compelled to add </w:t>
       </w:r>
       <w:r>
         <w:rPr>
@@ -604,14 +546,7 @@
           <w:sz w:val="20"/>
           <w:szCs w:val="20"/>
         </w:rPr>
-        <w:t>The step definition of a Then step should use an assertion to compare the act</w:t>
-      </w:r>
-      <w:r>
-        <w:rPr>
-          <w:sz w:val="20"/>
-          <w:szCs w:val="20"/>
-        </w:rPr>
-        <w:t xml:space="preserve">ual outcome (what the system </w:t>
+        <w:t xml:space="preserve">The step definition of a Then step should use an assertion to compare the actual outcome (what the system </w:t>
       </w:r>
       <w:r>
         <w:rPr>
@@ -698,14 +633,7 @@
           <w:sz w:val="20"/>
           <w:szCs w:val="20"/>
         </w:rPr>
-        <w:t>Translates into a Step Definition written</w:t>
-      </w:r>
-      <w:r>
-        <w:rPr>
-          <w:sz w:val="20"/>
-          <w:szCs w:val="20"/>
-        </w:rPr>
-        <w:t xml:space="preserve"> in </w:t>
+        <w:t xml:space="preserve">Translates into a Step Definition written in </w:t>
       </w:r>
       <w:r>
         <w:rPr>
@@ -1078,21 +1006,7 @@
           <w:sz w:val="20"/>
           <w:szCs w:val="20"/>
         </w:rPr>
-        <w:t xml:space="preserve"> </w:t>
-      </w:r>
-      <w:r>
-        <w:rPr>
-          <w:sz w:val="20"/>
-          <w:szCs w:val="20"/>
-        </w:rPr>
-        <w:t>will contain the value of the string that was in between the double-quotes based upon the Regular Expression in the Step D</w:t>
-      </w:r>
-      <w:r>
-        <w:rPr>
-          <w:sz w:val="20"/>
-          <w:szCs w:val="20"/>
-        </w:rPr>
-        <w:t>efinition.</w:t>
+        <w:t xml:space="preserve"> will contain the value of the string that was in between the double-quotes based upon the Regular Expression in the Step Definition.</w:t>
       </w:r>
     </w:p>
     <w:p>
@@ -1441,21 +1355,7 @@
           <w:sz w:val="20"/>
           <w:szCs w:val="20"/>
         </w:rPr>
-        <w:t>Whe</w:t>
-      </w:r>
-      <w:r>
-        <w:rPr>
-          <w:sz w:val="20"/>
-          <w:szCs w:val="20"/>
-        </w:rPr>
-        <w:t>n reviewing the Cucumber documentation, the table is passed in as a Cucumber object that is essentially an array of hashes. You can then iterate over the data that has b</w:t>
-      </w:r>
-      <w:r>
-        <w:rPr>
-          <w:sz w:val="20"/>
-          <w:szCs w:val="20"/>
-        </w:rPr>
-        <w:t>een passed in and do something within your Step Definition.</w:t>
+        <w:t>When reviewing the Cucumber documentation, the table is passed in as a Cucumber object that is essentially an array of hashes. You can then iterate over the data that has been passed in and do something within your Step Definition.</w:t>
       </w:r>
     </w:p>
     <w:p>
@@ -1522,15 +1422,7 @@
           <w:sz w:val="20"/>
           <w:szCs w:val="20"/>
         </w:rPr>
-        <w:t xml:space="preserve">  Given I have adde</w:t>
-      </w:r>
-      <w:r>
-        <w:rPr>
-          <w:rFonts w:ascii="Dank Mono" w:eastAsia="Consolas" w:hAnsi="Dank Mono" w:cs="Consolas"/>
-          <w:sz w:val="20"/>
-          <w:szCs w:val="20"/>
-        </w:rPr>
-        <w:t>d a puppy to my litter</w:t>
+        <w:t xml:space="preserve">  Given I have added a puppy to my litter</w:t>
       </w:r>
     </w:p>
     <w:p>
@@ -1581,7 +1473,41 @@
           <w:sz w:val="20"/>
           <w:szCs w:val="20"/>
         </w:rPr>
-        <w:t xml:space="preserve">  And I yet leave &lt;element&gt; blank</w:t>
+        <w:t xml:space="preserve">  And I yet leave &lt;</w:t>
+      </w:r>
+      <w:r>
+        <w:rPr>
+          <w:rFonts w:ascii="Dank Mono" w:eastAsia="Consolas" w:hAnsi="Dank Mono" w:cs="Consolas"/>
+          <w:sz w:val="20"/>
+          <w:szCs w:val="20"/>
+        </w:rPr>
+        <w:t xml:space="preserve"> </w:t>
+      </w:r>
+      <w:proofErr w:type="spellStart"/>
+      <w:r>
+        <w:rPr>
+          <w:rFonts w:ascii="Dank Mono" w:eastAsia="Consolas" w:hAnsi="Dank Mono" w:cs="Consolas"/>
+          <w:sz w:val="20"/>
+          <w:szCs w:val="20"/>
+        </w:rPr>
+        <w:t>order_name</w:t>
+      </w:r>
+      <w:proofErr w:type="spellEnd"/>
+      <w:r>
+        <w:rPr>
+          <w:rFonts w:ascii="Dank Mono" w:eastAsia="Consolas" w:hAnsi="Dank Mono" w:cs="Consolas"/>
+          <w:sz w:val="20"/>
+          <w:szCs w:val="20"/>
+        </w:rPr>
+        <w:t xml:space="preserve"> </w:t>
+      </w:r>
+      <w:r>
+        <w:rPr>
+          <w:rFonts w:ascii="Dank Mono" w:eastAsia="Consolas" w:hAnsi="Dank Mono" w:cs="Consolas"/>
+          <w:sz w:val="20"/>
+          <w:szCs w:val="20"/>
+        </w:rPr>
+        <w:t>&gt; blank</w:t>
       </w:r>
     </w:p>
     <w:p>
@@ -1677,6 +1603,8 @@
         </w:rPr>
         <w:t xml:space="preserve">    | </w:t>
       </w:r>
+      <w:bookmarkStart w:id="8" w:name="OLE_LINK15"/>
+      <w:bookmarkStart w:id="9" w:name="OLE_LINK16"/>
       <w:proofErr w:type="spellStart"/>
       <w:r>
         <w:rPr>
@@ -1686,6 +1614,8 @@
         </w:rPr>
         <w:t>order_name</w:t>
       </w:r>
+      <w:bookmarkEnd w:id="8"/>
+      <w:bookmarkEnd w:id="9"/>
       <w:proofErr w:type="spellEnd"/>
       <w:r>
         <w:rPr>
@@ -1693,15 +1623,27 @@
           <w:sz w:val="20"/>
           <w:szCs w:val="20"/>
         </w:rPr>
-        <w:t xml:space="preserve">   </w:t>
-      </w:r>
-      <w:r>
-        <w:rPr>
-          <w:rFonts w:ascii="Dank Mono" w:eastAsia="Consolas" w:hAnsi="Dank Mono" w:cs="Consolas"/>
-          <w:sz w:val="20"/>
-          <w:szCs w:val="20"/>
-        </w:rPr>
-        <w:t xml:space="preserve">  | Name can't be blank     |</w:t>
+        <w:t xml:space="preserve">     | </w:t>
+      </w:r>
+      <w:bookmarkStart w:id="10" w:name="OLE_LINK17"/>
+      <w:bookmarkStart w:id="11" w:name="OLE_LINK18"/>
+      <w:r>
+        <w:rPr>
+          <w:rFonts w:ascii="Dank Mono" w:eastAsia="Consolas" w:hAnsi="Dank Mono" w:cs="Consolas"/>
+          <w:sz w:val="20"/>
+          <w:szCs w:val="20"/>
+        </w:rPr>
+        <w:t xml:space="preserve">Name can't be blank     </w:t>
+      </w:r>
+      <w:bookmarkEnd w:id="10"/>
+      <w:bookmarkEnd w:id="11"/>
+      <w:r>
+        <w:rPr>
+          <w:rFonts w:ascii="Dank Mono" w:eastAsia="Consolas" w:hAnsi="Dank Mono" w:cs="Consolas"/>
+          <w:sz w:val="20"/>
+          <w:szCs w:val="20"/>
+        </w:rPr>
+        <w:t>|</w:t>
       </w:r>
     </w:p>
     <w:p>
@@ -1793,25 +1735,18 @@
           <w:sz w:val="20"/>
           <w:szCs w:val="20"/>
         </w:rPr>
-        <w:t xml:space="preserve"> brackets? These correspond to the columns of data i</w:t>
-      </w:r>
-      <w:r>
-        <w:rPr>
-          <w:sz w:val="20"/>
-          <w:szCs w:val="20"/>
-        </w:rPr>
-        <w:t>n the Examples table. For each row past the header, the scenario will repeat and plug in the values from the table in the appropriate spots within the outline.</w:t>
+        <w:t xml:space="preserve"> brackets? These correspond to the columns of data in the Examples table. For each row past the header, the scenario will repeat and plug in the values from the table in the appropriate spots within the outline.</w:t>
       </w:r>
     </w:p>
     <w:p>
       <w:pPr>
         <w:pStyle w:val="Heading2"/>
       </w:pPr>
-      <w:bookmarkStart w:id="8" w:name="_Toc83019082"/>
+      <w:bookmarkStart w:id="12" w:name="_Toc83019082"/>
       <w:r>
         <w:t>Tags</w:t>
       </w:r>
-      <w:bookmarkEnd w:id="8"/>
+      <w:bookmarkEnd w:id="12"/>
     </w:p>
     <w:p>
       <w:pPr>
@@ -1839,14 +1774,7 @@
           <w:sz w:val="20"/>
           <w:szCs w:val="20"/>
         </w:rPr>
-        <w:t xml:space="preserve"> and you can place as many ta</w:t>
-      </w:r>
-      <w:r>
-        <w:rPr>
-          <w:sz w:val="20"/>
-          <w:szCs w:val="20"/>
-        </w:rPr>
-        <w:t xml:space="preserve">gs as you like above Feature, Scenario, Scenario Outline or Examples keywords. Space </w:t>
+        <w:t xml:space="preserve"> and you can place as many tags as you like above Feature, Scenario, Scenario Outline or Examples keywords. Space </w:t>
       </w:r>
       <w:r>
         <w:rPr>
@@ -1883,14 +1811,7 @@
           <w:sz w:val="20"/>
           <w:szCs w:val="20"/>
         </w:rPr>
-        <w:t>Tags are inherited from parent elements. For example, if you place a tag above a Feature, all scenarios in that featu</w:t>
-      </w:r>
-      <w:r>
-        <w:rPr>
-          <w:sz w:val="20"/>
-          <w:szCs w:val="20"/>
-        </w:rPr>
-        <w:t>re will get that tag.</w:t>
+        <w:t>Tags are inherited from parent elements. For example, if you place a tag above a Feature, all scenarios in that feature will get that tag.</w:t>
       </w:r>
     </w:p>
     <w:p>
@@ -1936,14 +1857,7 @@
           <w:sz w:val="20"/>
           <w:szCs w:val="20"/>
         </w:rPr>
-        <w:t xml:space="preserve">You can tell Cucumber to only run scenarios with certain tags, or to exclude scenarios with </w:t>
-      </w:r>
-      <w:r>
-        <w:rPr>
-          <w:sz w:val="20"/>
-          <w:szCs w:val="20"/>
-        </w:rPr>
-        <w:t>certain tags.</w:t>
+        <w:t>You can tell Cucumber to only run scenarios with certain tags, or to exclude scenarios with certain tags.</w:t>
       </w:r>
     </w:p>
     <w:p>
@@ -2016,16 +1930,14 @@
         </w:rPr>
         <w:t>@</w:t>
       </w:r>
-      <w:proofErr w:type="gramStart"/>
-      <w:r>
-        <w:rPr>
-          <w:rFonts w:ascii="Dank Mono" w:eastAsia="Consolas" w:hAnsi="Dank Mono" w:cs="Consolas"/>
-          <w:sz w:val="20"/>
-          <w:szCs w:val="20"/>
-        </w:rPr>
-        <w:t>wip</w:t>
-      </w:r>
-      <w:proofErr w:type="gramEnd"/>
+      <w:r>
+        <w:rPr>
+          <w:rFonts w:ascii="Dank Mono" w:eastAsia="Consolas" w:hAnsi="Dank Mono" w:cs="Consolas"/>
+          <w:sz w:val="20"/>
+          <w:szCs w:val="20"/>
+        </w:rPr>
+        <w:t>smoketest</w:t>
+      </w:r>
     </w:p>
     <w:p>
       <w:pPr>
@@ -2122,12 +2034,12 @@
       <w:pPr>
         <w:pStyle w:val="Heading1"/>
       </w:pPr>
-      <w:bookmarkStart w:id="9" w:name="_Toc83019084"/>
+      <w:bookmarkStart w:id="13" w:name="_Toc83019084"/>
       <w:r>
         <w:lastRenderedPageBreak/>
         <w:t>Appendix</w:t>
       </w:r>
-      <w:bookmarkEnd w:id="9"/>
+      <w:bookmarkEnd w:id="13"/>
     </w:p>
     <w:p/>
     <w:p>
@@ -2163,75 +2075,43 @@
           <w:szCs w:val="20"/>
         </w:rPr>
       </w:pPr>
-      <w:r>
-        <w:rPr>
-          <w:sz w:val="20"/>
-          <w:szCs w:val="20"/>
-        </w:rPr>
-        <w:fldChar w:fldCharType="begin"/>
-      </w:r>
-      <w:r>
-        <w:rPr>
-          <w:sz w:val="20"/>
-          <w:szCs w:val="20"/>
-        </w:rPr>
-        <w:instrText>HYPERLINK "https://cheatography.com/mpie/cheat-sheets/selenium-webdriver-js-for-cucumber-js/"</w:instrText>
-      </w:r>
-      <w:r>
-        <w:rPr>
-          <w:sz w:val="20"/>
-          <w:szCs w:val="20"/>
-        </w:rPr>
-      </w:r>
-      <w:r>
-        <w:rPr>
-          <w:sz w:val="20"/>
-          <w:szCs w:val="20"/>
-        </w:rPr>
-        <w:fldChar w:fldCharType="separate"/>
-      </w:r>
-      <w:proofErr w:type="spellStart"/>
-      <w:r>
-        <w:rPr>
-          <w:rStyle w:val="Hyperlink"/>
-          <w:sz w:val="20"/>
-          <w:szCs w:val="20"/>
-        </w:rPr>
-        <w:t>CucumberJs</w:t>
-      </w:r>
-      <w:proofErr w:type="spellEnd"/>
-      <w:r>
-        <w:rPr>
-          <w:rStyle w:val="Hyperlink"/>
-          <w:sz w:val="20"/>
-          <w:szCs w:val="20"/>
-        </w:rPr>
-        <w:t xml:space="preserve"> Cheat Sheet</w:t>
-      </w:r>
-      <w:r>
-        <w:rPr>
-          <w:sz w:val="20"/>
-          <w:szCs w:val="20"/>
-        </w:rPr>
-        <w:fldChar w:fldCharType="end"/>
-      </w:r>
-    </w:p>
-    <w:p>
-      <w:pPr>
-        <w:rPr>
-          <w:sz w:val="20"/>
-          <w:szCs w:val="20"/>
-        </w:rPr>
-      </w:pPr>
-    </w:p>
-    <w:p>
-      <w:pPr>
-        <w:rPr>
-          <w:sz w:val="20"/>
-          <w:szCs w:val="20"/>
-        </w:rPr>
-      </w:pPr>
       <w:hyperlink r:id="rId10" w:history="1">
+        <w:proofErr w:type="spellStart"/>
+        <w:r>
+          <w:rPr>
+            <w:rStyle w:val="Hyperlink"/>
+            <w:sz w:val="20"/>
+            <w:szCs w:val="20"/>
+          </w:rPr>
+          <w:t>CucumberJs</w:t>
+        </w:r>
+        <w:proofErr w:type="spellEnd"/>
+        <w:r>
+          <w:rPr>
+            <w:rStyle w:val="Hyperlink"/>
+            <w:sz w:val="20"/>
+            <w:szCs w:val="20"/>
+          </w:rPr>
+          <w:t xml:space="preserve"> Cheat Sheet</w:t>
+        </w:r>
+      </w:hyperlink>
+    </w:p>
+    <w:p>
+      <w:pPr>
+        <w:rPr>
+          <w:sz w:val="20"/>
+          <w:szCs w:val="20"/>
+        </w:rPr>
+      </w:pPr>
+    </w:p>
+    <w:p>
+      <w:pPr>
+        <w:rPr>
+          <w:sz w:val="20"/>
+          <w:szCs w:val="20"/>
+        </w:rPr>
+      </w:pPr>
+      <w:hyperlink r:id="rId11" w:history="1">
         <w:r>
           <w:rPr>
             <w:rStyle w:val="Hyperlink"/>
@@ -2251,10 +2131,10 @@
       </w:pPr>
     </w:p>
     <w:sectPr>
-      <w:headerReference w:type="default" r:id="rId11"/>
-      <w:footerReference w:type="even" r:id="rId12"/>
-      <w:footerReference w:type="default" r:id="rId13"/>
-      <w:footerReference w:type="first" r:id="rId14"/>
+      <w:headerReference w:type="default" r:id="rId12"/>
+      <w:footerReference w:type="even" r:id="rId13"/>
+      <w:footerReference w:type="default" r:id="rId14"/>
+      <w:footerReference w:type="first" r:id="rId15"/>
       <w:pgSz w:w="7920" w:h="12240"/>
       <w:pgMar w:top="720" w:right="720" w:bottom="720" w:left="720" w:header="576" w:footer="576" w:gutter="0"/>
       <w:cols w:space="720"/>
@@ -3363,6 +3243,7 @@
   <w:style w:type="character" w:default="1" w:styleId="DefaultParagraphFont">
     <w:name w:val="Default Paragraph Font"/>
     <w:uiPriority w:val="1"/>
+    <w:semiHidden/>
     <w:unhideWhenUsed/>
   </w:style>
   <w:style w:type="table" w:default="1" w:styleId="TableNormal">

</xml_diff>